<commit_message>
Copy graphs in Note
</commit_message>
<xml_diff>
--- a/Note technique.docx
+++ b/Note technique.docx
@@ -75,64 +75,6 @@
         <w:br/>
       </w:r>
     </w:p>
-    <w:tbl>
-      <w:tblPr>
-        <w:tblStyle w:val="TableGrid"/>
-        <w:tblW w:w="9257" w:type="dxa"/>
-        <w:tblLook w:val="04A0" w:firstRow="1" w:lastRow="0" w:firstColumn="1" w:lastColumn="0" w:noHBand="0" w:noVBand="1"/>
-      </w:tblPr>
-      <w:tblGrid>
-        <w:gridCol w:w="9257"/>
-      </w:tblGrid>
-      <w:tr>
-        <w:trPr>
-          <w:trHeight w:val="1468"/>
-        </w:trPr>
-        <w:tc>
-          <w:tcPr>
-            <w:tcW w:w="9257" w:type="dxa"/>
-          </w:tcPr>
-          <w:p>
-            <w:pPr>
-              <w:rPr>
-                <w:b/>
-                <w:bCs/>
-                <w:sz w:val="28"/>
-                <w:szCs w:val="28"/>
-              </w:rPr>
-            </w:pPr>
-            <w:r>
-              <w:rPr>
-                <w:b/>
-                <w:bCs/>
-                <w:sz w:val="28"/>
-                <w:szCs w:val="28"/>
-              </w:rPr>
-              <w:t>RESUME</w:t>
-            </w:r>
-          </w:p>
-          <w:p>
-            <w:r>
-              <w:t xml:space="preserve">Bla </w:t>
-            </w:r>
-            <w:proofErr w:type="spellStart"/>
-            <w:r>
-              <w:t>bla</w:t>
-            </w:r>
-            <w:proofErr w:type="spellEnd"/>
-            <w:r>
-              <w:t xml:space="preserve"> </w:t>
-            </w:r>
-            <w:proofErr w:type="spellStart"/>
-            <w:r>
-              <w:t>bla</w:t>
-            </w:r>
-            <w:proofErr w:type="spellEnd"/>
-          </w:p>
-          <w:p/>
-        </w:tc>
-      </w:tr>
-    </w:tbl>
     <w:p/>
     <w:sdt>
       <w:sdtPr>
@@ -208,7 +150,7 @@
           <w:r>
             <w:fldChar w:fldCharType="separate"/>
           </w:r>
-          <w:hyperlink w:anchor="_Toc118282559" w:history="1">
+          <w:hyperlink w:anchor="_Toc118377297" w:history="1">
             <w:r>
               <w:rPr>
                 <w:rStyle w:val="Hyperlink"/>
@@ -235,7 +177,7 @@
                 <w:noProof/>
                 <w:webHidden/>
               </w:rPr>
-              <w:instrText xml:space="preserve"> PAGEREF _Toc118282559 \h </w:instrText>
+              <w:instrText xml:space="preserve"> PAGEREF _Toc118377297 \h </w:instrText>
             </w:r>
             <w:r>
               <w:rPr>
@@ -281,7 +223,7 @@
               <w:lang w:val="en-GB" w:eastAsia="zh-CN"/>
             </w:rPr>
           </w:pPr>
-          <w:hyperlink w:anchor="_Toc118282560" w:history="1">
+          <w:hyperlink w:anchor="_Toc118377298" w:history="1">
             <w:r>
               <w:rPr>
                 <w:rStyle w:val="Hyperlink"/>
@@ -308,7 +250,7 @@
                 <w:noProof/>
                 <w:webHidden/>
               </w:rPr>
-              <w:instrText xml:space="preserve"> PAGEREF _Toc118282560 \h </w:instrText>
+              <w:instrText xml:space="preserve"> PAGEREF _Toc118377298 \h </w:instrText>
             </w:r>
             <w:r>
               <w:rPr>
@@ -354,7 +296,7 @@
               <w:lang w:val="en-GB" w:eastAsia="zh-CN"/>
             </w:rPr>
           </w:pPr>
-          <w:hyperlink w:anchor="_Toc118282561" w:history="1">
+          <w:hyperlink w:anchor="_Toc118377299" w:history="1">
             <w:r>
               <w:rPr>
                 <w:rStyle w:val="Hyperlink"/>
@@ -381,7 +323,7 @@
                 <w:noProof/>
                 <w:webHidden/>
               </w:rPr>
-              <w:instrText xml:space="preserve"> PAGEREF _Toc118282561 \h </w:instrText>
+              <w:instrText xml:space="preserve"> PAGEREF _Toc118377299 \h </w:instrText>
             </w:r>
             <w:r>
               <w:rPr>
@@ -428,7 +370,7 @@
               <w:lang w:val="en-GB" w:eastAsia="zh-CN"/>
             </w:rPr>
           </w:pPr>
-          <w:hyperlink w:anchor="_Toc118282562" w:history="1">
+          <w:hyperlink w:anchor="_Toc118377300" w:history="1">
             <w:r>
               <w:rPr>
                 <w:rStyle w:val="Hyperlink"/>
@@ -473,7 +415,7 @@
                 <w:noProof/>
                 <w:webHidden/>
               </w:rPr>
-              <w:instrText xml:space="preserve"> PAGEREF _Toc118282562 \h </w:instrText>
+              <w:instrText xml:space="preserve"> PAGEREF _Toc118377300 \h </w:instrText>
             </w:r>
             <w:r>
               <w:rPr>
@@ -520,7 +462,7 @@
               <w:lang w:val="en-GB" w:eastAsia="zh-CN"/>
             </w:rPr>
           </w:pPr>
-          <w:hyperlink w:anchor="_Toc118282563" w:history="1">
+          <w:hyperlink w:anchor="_Toc118377301" w:history="1">
             <w:r>
               <w:rPr>
                 <w:rStyle w:val="Hyperlink"/>
@@ -565,7 +507,7 @@
                 <w:noProof/>
                 <w:webHidden/>
               </w:rPr>
-              <w:instrText xml:space="preserve"> PAGEREF _Toc118282563 \h </w:instrText>
+              <w:instrText xml:space="preserve"> PAGEREF _Toc118377301 \h </w:instrText>
             </w:r>
             <w:r>
               <w:rPr>
@@ -612,7 +554,7 @@
               <w:lang w:val="en-GB" w:eastAsia="zh-CN"/>
             </w:rPr>
           </w:pPr>
-          <w:hyperlink w:anchor="_Toc118282564" w:history="1">
+          <w:hyperlink w:anchor="_Toc118377302" w:history="1">
             <w:r>
               <w:rPr>
                 <w:rStyle w:val="Hyperlink"/>
@@ -657,7 +599,7 @@
                 <w:noProof/>
                 <w:webHidden/>
               </w:rPr>
-              <w:instrText xml:space="preserve"> PAGEREF _Toc118282564 \h </w:instrText>
+              <w:instrText xml:space="preserve"> PAGEREF _Toc118377302 \h </w:instrText>
             </w:r>
             <w:r>
               <w:rPr>
@@ -704,7 +646,7 @@
               <w:lang w:val="en-GB" w:eastAsia="zh-CN"/>
             </w:rPr>
           </w:pPr>
-          <w:hyperlink w:anchor="_Toc118282565" w:history="1">
+          <w:hyperlink w:anchor="_Toc118377303" w:history="1">
             <w:r>
               <w:rPr>
                 <w:rStyle w:val="Hyperlink"/>
@@ -749,7 +691,7 @@
                 <w:noProof/>
                 <w:webHidden/>
               </w:rPr>
-              <w:instrText xml:space="preserve"> PAGEREF _Toc118282565 \h </w:instrText>
+              <w:instrText xml:space="preserve"> PAGEREF _Toc118377303 \h </w:instrText>
             </w:r>
             <w:r>
               <w:rPr>
@@ -796,7 +738,7 @@
               <w:lang w:val="en-GB" w:eastAsia="zh-CN"/>
             </w:rPr>
           </w:pPr>
-          <w:hyperlink w:anchor="_Toc118282566" w:history="1">
+          <w:hyperlink w:anchor="_Toc118377304" w:history="1">
             <w:r>
               <w:rPr>
                 <w:rStyle w:val="Hyperlink"/>
@@ -841,7 +783,7 @@
                 <w:noProof/>
                 <w:webHidden/>
               </w:rPr>
-              <w:instrText xml:space="preserve"> PAGEREF _Toc118282566 \h </w:instrText>
+              <w:instrText xml:space="preserve"> PAGEREF _Toc118377304 \h </w:instrText>
             </w:r>
             <w:r>
               <w:rPr>
@@ -888,7 +830,7 @@
               <w:lang w:val="en-GB" w:eastAsia="zh-CN"/>
             </w:rPr>
           </w:pPr>
-          <w:hyperlink w:anchor="_Toc118282567" w:history="1">
+          <w:hyperlink w:anchor="_Toc118377305" w:history="1">
             <w:r>
               <w:rPr>
                 <w:rStyle w:val="Hyperlink"/>
@@ -933,7 +875,7 @@
                 <w:noProof/>
                 <w:webHidden/>
               </w:rPr>
-              <w:instrText xml:space="preserve"> PAGEREF _Toc118282567 \h </w:instrText>
+              <w:instrText xml:space="preserve"> PAGEREF _Toc118377305 \h </w:instrText>
             </w:r>
             <w:r>
               <w:rPr>
@@ -980,7 +922,7 @@
               <w:lang w:val="en-GB" w:eastAsia="zh-CN"/>
             </w:rPr>
           </w:pPr>
-          <w:hyperlink w:anchor="_Toc118282568" w:history="1">
+          <w:hyperlink w:anchor="_Toc118377306" w:history="1">
             <w:r>
               <w:rPr>
                 <w:rStyle w:val="Hyperlink"/>
@@ -1025,7 +967,7 @@
                 <w:noProof/>
                 <w:webHidden/>
               </w:rPr>
-              <w:instrText xml:space="preserve"> PAGEREF _Toc118282568 \h </w:instrText>
+              <w:instrText xml:space="preserve"> PAGEREF _Toc118377306 \h </w:instrText>
             </w:r>
             <w:r>
               <w:rPr>
@@ -1071,7 +1013,7 @@
               <w:lang w:val="en-GB" w:eastAsia="zh-CN"/>
             </w:rPr>
           </w:pPr>
-          <w:hyperlink w:anchor="_Toc118282569" w:history="1">
+          <w:hyperlink w:anchor="_Toc118377307" w:history="1">
             <w:r>
               <w:rPr>
                 <w:rStyle w:val="Hyperlink"/>
@@ -1098,7 +1040,7 @@
                 <w:noProof/>
                 <w:webHidden/>
               </w:rPr>
-              <w:instrText xml:space="preserve"> PAGEREF _Toc118282569 \h </w:instrText>
+              <w:instrText xml:space="preserve"> PAGEREF _Toc118377307 \h </w:instrText>
             </w:r>
             <w:r>
               <w:rPr>
@@ -1145,7 +1087,7 @@
               <w:lang w:val="en-GB" w:eastAsia="zh-CN"/>
             </w:rPr>
           </w:pPr>
-          <w:hyperlink w:anchor="_Toc118282570" w:history="1">
+          <w:hyperlink w:anchor="_Toc118377308" w:history="1">
             <w:r>
               <w:rPr>
                 <w:rStyle w:val="Hyperlink"/>
@@ -1190,7 +1132,7 @@
                 <w:noProof/>
                 <w:webHidden/>
               </w:rPr>
-              <w:instrText xml:space="preserve"> PAGEREF _Toc118282570 \h </w:instrText>
+              <w:instrText xml:space="preserve"> PAGEREF _Toc118377308 \h </w:instrText>
             </w:r>
             <w:r>
               <w:rPr>
@@ -1237,7 +1179,7 @@
               <w:lang w:val="en-GB" w:eastAsia="zh-CN"/>
             </w:rPr>
           </w:pPr>
-          <w:hyperlink w:anchor="_Toc118282571" w:history="1">
+          <w:hyperlink w:anchor="_Toc118377309" w:history="1">
             <w:r>
               <w:rPr>
                 <w:rStyle w:val="Hyperlink"/>
@@ -1282,7 +1224,7 @@
                 <w:noProof/>
                 <w:webHidden/>
               </w:rPr>
-              <w:instrText xml:space="preserve"> PAGEREF _Toc118282571 \h </w:instrText>
+              <w:instrText xml:space="preserve"> PAGEREF _Toc118377309 \h </w:instrText>
             </w:r>
             <w:r>
               <w:rPr>
@@ -1328,13 +1270,13 @@
               <w:lang w:val="en-GB" w:eastAsia="zh-CN"/>
             </w:rPr>
           </w:pPr>
-          <w:hyperlink w:anchor="_Toc118282572" w:history="1">
+          <w:hyperlink w:anchor="_Toc118377310" w:history="1">
             <w:r>
               <w:rPr>
                 <w:rStyle w:val="Hyperlink"/>
                 <w:noProof/>
               </w:rPr>
-              <w:t>L’interprétabilité globale et locale DU MODÈLE (1 page maximum)</w:t>
+              <w:t>L’INTERPRÉTABILITÉ GLOBALE ET LOCALE DU MODÈLE (1 page maximum)</w:t>
             </w:r>
             <w:r>
               <w:rPr>
@@ -1355,7 +1297,7 @@
                 <w:noProof/>
                 <w:webHidden/>
               </w:rPr>
-              <w:instrText xml:space="preserve"> PAGEREF _Toc118282572 \h </w:instrText>
+              <w:instrText xml:space="preserve"> PAGEREF _Toc118377310 \h </w:instrText>
             </w:r>
             <w:r>
               <w:rPr>
@@ -1402,7 +1344,7 @@
               <w:lang w:val="en-GB" w:eastAsia="zh-CN"/>
             </w:rPr>
           </w:pPr>
-          <w:hyperlink w:anchor="_Toc118282573" w:history="1">
+          <w:hyperlink w:anchor="_Toc118377311" w:history="1">
             <w:r>
               <w:rPr>
                 <w:rStyle w:val="Hyperlink"/>
@@ -1426,7 +1368,7 @@
                 <w:rStyle w:val="Hyperlink"/>
                 <w:noProof/>
               </w:rPr>
-              <w:t>La feature importance. interprétabilité globale</w:t>
+              <w:t>La feature importance. L’interprétabilité globale</w:t>
             </w:r>
             <w:r>
               <w:rPr>
@@ -1447,7 +1389,7 @@
                 <w:noProof/>
                 <w:webHidden/>
               </w:rPr>
-              <w:instrText xml:space="preserve"> PAGEREF _Toc118282573 \h </w:instrText>
+              <w:instrText xml:space="preserve"> PAGEREF _Toc118377311 \h </w:instrText>
             </w:r>
             <w:r>
               <w:rPr>
@@ -1494,13 +1436,13 @@
               <w:lang w:val="en-GB" w:eastAsia="zh-CN"/>
             </w:rPr>
           </w:pPr>
-          <w:hyperlink w:anchor="_Toc118282574" w:history="1">
+          <w:hyperlink w:anchor="_Toc118377312" w:history="1">
             <w:r>
               <w:rPr>
                 <w:rStyle w:val="Hyperlink"/>
                 <w:noProof/>
               </w:rPr>
-              <w:t>1.</w:t>
+              <w:t>2.</w:t>
             </w:r>
             <w:r>
               <w:rPr>
@@ -1539,7 +1481,7 @@
                 <w:noProof/>
                 <w:webHidden/>
               </w:rPr>
-              <w:instrText xml:space="preserve"> PAGEREF _Toc118282574 \h </w:instrText>
+              <w:instrText xml:space="preserve"> PAGEREF _Toc118377312 \h </w:instrText>
             </w:r>
             <w:r>
               <w:rPr>
@@ -1559,7 +1501,7 @@
                 <w:noProof/>
                 <w:webHidden/>
               </w:rPr>
-              <w:t>8</w:t>
+              <w:t>9</w:t>
             </w:r>
             <w:r>
               <w:rPr>
@@ -1585,7 +1527,7 @@
               <w:lang w:val="en-GB" w:eastAsia="zh-CN"/>
             </w:rPr>
           </w:pPr>
-          <w:hyperlink w:anchor="_Toc118282575" w:history="1">
+          <w:hyperlink w:anchor="_Toc118377313" w:history="1">
             <w:r>
               <w:rPr>
                 <w:rStyle w:val="Hyperlink"/>
@@ -1612,7 +1554,7 @@
                 <w:noProof/>
                 <w:webHidden/>
               </w:rPr>
-              <w:instrText xml:space="preserve"> PAGEREF _Toc118282575 \h </w:instrText>
+              <w:instrText xml:space="preserve"> PAGEREF _Toc118377313 \h </w:instrText>
             </w:r>
             <w:r>
               <w:rPr>
@@ -1632,7 +1574,7 @@
                 <w:noProof/>
                 <w:webHidden/>
               </w:rPr>
-              <w:t>8</w:t>
+              <w:t>9</w:t>
             </w:r>
             <w:r>
               <w:rPr>
@@ -1658,13 +1600,13 @@
               <w:lang w:val="en-GB" w:eastAsia="zh-CN"/>
             </w:rPr>
           </w:pPr>
-          <w:hyperlink w:anchor="_Toc118282576" w:history="1">
+          <w:hyperlink w:anchor="_Toc118377314" w:history="1">
             <w:r>
               <w:rPr>
                 <w:rStyle w:val="Hyperlink"/>
                 <w:noProof/>
               </w:rPr>
-              <w:t>BIBLIOGRAPHIE ET NOTES</w:t>
+              <w:t>NOTES</w:t>
             </w:r>
             <w:r>
               <w:rPr>
@@ -1685,7 +1627,7 @@
                 <w:noProof/>
                 <w:webHidden/>
               </w:rPr>
-              <w:instrText xml:space="preserve"> PAGEREF _Toc118282576 \h </w:instrText>
+              <w:instrText xml:space="preserve"> PAGEREF _Toc118377314 \h </w:instrText>
             </w:r>
             <w:r>
               <w:rPr>
@@ -1705,7 +1647,7 @@
                 <w:noProof/>
                 <w:webHidden/>
               </w:rPr>
-              <w:t>9</w:t>
+              <w:t>11</w:t>
             </w:r>
             <w:r>
               <w:rPr>
@@ -1736,7 +1678,7 @@
           <w:i w:val="0"/>
         </w:rPr>
       </w:pPr>
-      <w:bookmarkStart w:id="0" w:name="_Toc118282559"/>
+      <w:bookmarkStart w:id="0" w:name="_Toc118377297"/>
       <w:r>
         <w:rPr>
           <w:rFonts w:asciiTheme="minorHAnsi" w:hAnsiTheme="minorHAnsi"/>
@@ -1851,13 +1793,14 @@
           <w:i w:val="0"/>
         </w:rPr>
       </w:pPr>
-      <w:bookmarkStart w:id="1" w:name="_Toc118282560"/>
+      <w:bookmarkStart w:id="1" w:name="_Toc118377298"/>
       <w:r>
         <w:rPr>
           <w:rFonts w:asciiTheme="minorHAnsi" w:hAnsiTheme="minorHAnsi"/>
           <w:b w:val="0"/>
           <w:i w:val="0"/>
         </w:rPr>
+        <w:lastRenderedPageBreak/>
         <w:t>D</w:t>
       </w:r>
       <w:r>
@@ -2152,12 +2095,11 @@
           <w:i w:val="0"/>
         </w:rPr>
       </w:pPr>
-      <w:bookmarkStart w:id="2" w:name="_Toc118282561"/>
-      <w:r>
-        <w:rPr>
-          <w:i w:val="0"/>
-        </w:rPr>
-        <w:lastRenderedPageBreak/>
+      <w:bookmarkStart w:id="2" w:name="_Toc118377299"/>
+      <w:r>
+        <w:rPr>
+          <w:i w:val="0"/>
+        </w:rPr>
         <w:t>LA MÉTHODOLOGIE D'ENTRAINEMENT DU MODÈLE</w:t>
       </w:r>
       <w:bookmarkEnd w:id="2"/>
@@ -2259,7 +2201,7 @@
           <w:i w:val="0"/>
         </w:rPr>
       </w:pPr>
-      <w:bookmarkStart w:id="3" w:name="_Toc118282562"/>
+      <w:bookmarkStart w:id="3" w:name="_Toc118377300"/>
       <w:r>
         <w:rPr>
           <w:rFonts w:asciiTheme="minorHAnsi" w:hAnsiTheme="minorHAnsi"/>
@@ -2461,7 +2403,7 @@
           <w:i w:val="0"/>
         </w:rPr>
       </w:pPr>
-      <w:bookmarkStart w:id="4" w:name="_Toc118282563"/>
+      <w:bookmarkStart w:id="4" w:name="_Toc118377301"/>
       <w:proofErr w:type="spellStart"/>
       <w:r>
         <w:rPr>
@@ -3224,7 +3166,6 @@
           <w:b/>
           <w:i w:val="0"/>
         </w:rPr>
-        <w:lastRenderedPageBreak/>
         <w:t xml:space="preserve">Permutation </w:t>
       </w:r>
       <w:proofErr w:type="spellStart"/>
@@ -3355,7 +3296,7 @@
           <w:i w:val="0"/>
         </w:rPr>
       </w:pPr>
-      <w:bookmarkStart w:id="5" w:name="_Toc118282564"/>
+      <w:bookmarkStart w:id="5" w:name="_Toc118377302"/>
       <w:proofErr w:type="spellStart"/>
       <w:r>
         <w:rPr>
@@ -3761,7 +3702,7 @@
           <w:i w:val="0"/>
         </w:rPr>
       </w:pPr>
-      <w:bookmarkStart w:id="6" w:name="_Toc118282565"/>
+      <w:bookmarkStart w:id="6" w:name="_Toc118377303"/>
       <w:proofErr w:type="spellStart"/>
       <w:r>
         <w:rPr>
@@ -3915,7 +3856,7 @@
           <w:i w:val="0"/>
         </w:rPr>
       </w:pPr>
-      <w:bookmarkStart w:id="7" w:name="_Toc118282566"/>
+      <w:bookmarkStart w:id="7" w:name="_Toc118377304"/>
       <w:r>
         <w:rPr>
           <w:rFonts w:asciiTheme="minorHAnsi" w:hAnsiTheme="minorHAnsi"/>
@@ -4148,7 +4089,7 @@
           <w:i w:val="0"/>
         </w:rPr>
       </w:pPr>
-      <w:bookmarkStart w:id="8" w:name="_Toc118282567"/>
+      <w:bookmarkStart w:id="8" w:name="_Toc118377305"/>
       <w:r>
         <w:rPr>
           <w:i w:val="0"/>
@@ -4635,7 +4576,7 @@
           <w:i w:val="0"/>
         </w:rPr>
       </w:pPr>
-      <w:bookmarkStart w:id="9" w:name="_Toc118282568"/>
+      <w:bookmarkStart w:id="9" w:name="_Toc118377306"/>
       <w:r>
         <w:rPr>
           <w:rFonts w:asciiTheme="minorHAnsi" w:hAnsiTheme="minorHAnsi"/>
@@ -4958,7 +4899,7 @@
           <w:i w:val="0"/>
         </w:rPr>
       </w:pPr>
-      <w:bookmarkStart w:id="10" w:name="_Toc118282569"/>
+      <w:bookmarkStart w:id="10" w:name="_Toc118377307"/>
       <w:r>
         <w:rPr>
           <w:i w:val="0"/>
@@ -5045,7 +4986,7 @@
           <w:i w:val="0"/>
         </w:rPr>
       </w:pPr>
-      <w:bookmarkStart w:id="11" w:name="_Toc118282570"/>
+      <w:bookmarkStart w:id="11" w:name="_Toc118377308"/>
       <w:r>
         <w:rPr>
           <w:rFonts w:asciiTheme="minorHAnsi" w:hAnsiTheme="minorHAnsi"/>
@@ -5652,7 +5593,7 @@
           <w:i w:val="0"/>
         </w:rPr>
       </w:pPr>
-      <w:bookmarkStart w:id="12" w:name="_Toc118282571"/>
+      <w:bookmarkStart w:id="12" w:name="_Toc118377309"/>
       <w:r>
         <w:rPr>
           <w:rFonts w:asciiTheme="minorHAnsi" w:hAnsiTheme="minorHAnsi"/>
@@ -5716,13 +5657,21 @@
         <w:rPr>
           <w:i w:val="0"/>
         </w:rPr>
-        <w:t xml:space="preserve">est calculée sur une probabilité entre </w:t>
-      </w:r>
-      <w:r>
-        <w:rPr>
-          <w:i w:val="0"/>
-        </w:rPr>
-        <w:t>0 et 1, avec un seuil à 0,5</w:t>
+        <w:t xml:space="preserve">est calculée sur une probabilité entre 0 et 1, avec un </w:t>
+      </w:r>
+      <w:proofErr w:type="gramStart"/>
+      <w:r>
+        <w:rPr>
+          <w:i w:val="0"/>
+        </w:rPr>
+        <w:t>seuil</w:t>
+      </w:r>
+      <w:proofErr w:type="gramEnd"/>
+      <w:r>
+        <w:rPr>
+          <w:i w:val="0"/>
+        </w:rPr>
+        <w:t xml:space="preserve"> à 0,5</w:t>
       </w:r>
       <w:r>
         <w:rPr>
@@ -5856,7 +5805,7 @@
         <w:rPr>
           <w:i w:val="0"/>
           <w:noProof/>
-          <w:lang w:val="en-GB" w:eastAsia="zh-CN"/>
+          <w:lang w:eastAsia="zh-CN"/>
         </w:rPr>
         <w:drawing>
           <wp:inline distT="0" distB="0" distL="0" distR="0" wp14:anchorId="12B6D2E4" wp14:editId="51C63AF0">
@@ -5905,101 +5854,29 @@
       <w:pPr>
         <w:rPr>
           <w:i w:val="0"/>
-          <w:lang w:val="it-IT"/>
-        </w:rPr>
-      </w:pPr>
-      <w:r>
-        <w:rPr>
-          <w:i w:val="0"/>
-          <w:lang w:val="en-GB"/>
-        </w:rPr>
-        <w:t xml:space="preserve">Notre </w:t>
-      </w:r>
-      <w:proofErr w:type="spellStart"/>
-      <w:r>
-        <w:rPr>
-          <w:i w:val="0"/>
-          <w:lang w:val="en-GB"/>
-        </w:rPr>
-        <w:t>seuil</w:t>
-      </w:r>
-      <w:proofErr w:type="spellEnd"/>
-      <w:r>
-        <w:rPr>
-          <w:i w:val="0"/>
-          <w:lang w:val="en-GB"/>
-        </w:rPr>
-        <w:t xml:space="preserve"> optimal </w:t>
-      </w:r>
-      <w:proofErr w:type="spellStart"/>
-      <w:r>
-        <w:rPr>
-          <w:i w:val="0"/>
-          <w:lang w:val="en-GB"/>
-        </w:rPr>
-        <w:t>est</w:t>
-      </w:r>
-      <w:proofErr w:type="spellEnd"/>
-      <w:r>
-        <w:rPr>
-          <w:i w:val="0"/>
-          <w:lang w:val="en-GB"/>
-        </w:rPr>
-        <w:t xml:space="preserve"> </w:t>
-      </w:r>
-      <w:r>
-        <w:rPr>
-          <w:i w:val="0"/>
-          <w:lang w:val="en-GB"/>
-        </w:rPr>
-        <w:t>0.</w:t>
-      </w:r>
-      <w:r>
-        <w:rPr>
-          <w:i w:val="0"/>
-          <w:lang w:val="en-GB"/>
+        </w:rPr>
+      </w:pPr>
+      <w:r>
+        <w:rPr>
+          <w:i w:val="0"/>
+        </w:rPr>
+        <w:t>Notre seuil optimal est 0.</w:t>
+      </w:r>
+      <w:r>
+        <w:rPr>
+          <w:i w:val="0"/>
         </w:rPr>
         <w:t>15</w:t>
       </w:r>
       <w:r>
         <w:rPr>
           <w:i w:val="0"/>
-          <w:lang w:val="en-GB"/>
-        </w:rPr>
-        <w:t xml:space="preserve">, </w:t>
-      </w:r>
-      <w:r>
-        <w:rPr>
-          <w:i w:val="0"/>
-          <w:lang w:val="en-GB"/>
-        </w:rPr>
-        <w:t xml:space="preserve">pour un </w:t>
-      </w:r>
-      <w:r>
-        <w:rPr>
-          <w:i w:val="0"/>
-          <w:lang w:val="en-GB"/>
-        </w:rPr>
-        <w:t>B-Score</w:t>
-      </w:r>
-      <w:r>
-        <w:rPr>
-          <w:i w:val="0"/>
-          <w:lang w:val="en-GB"/>
-        </w:rPr>
-        <w:t xml:space="preserve"> de </w:t>
-      </w:r>
-      <w:r>
-        <w:rPr>
-          <w:i w:val="0"/>
-          <w:lang w:val="en-GB"/>
-        </w:rPr>
-        <w:t>0.72</w:t>
-      </w:r>
-      <w:r>
-        <w:rPr>
-          <w:i w:val="0"/>
-          <w:lang w:val="en-GB"/>
+        </w:rPr>
+        <w:t>, pour un B-Score de 0.72</w:t>
+      </w:r>
+      <w:r>
+        <w:rPr>
+          <w:i w:val="0"/>
         </w:rPr>
         <w:t>962</w:t>
       </w:r>
@@ -6010,6 +5887,8 @@
           <w:i w:val="0"/>
         </w:rPr>
       </w:pPr>
+      <w:bookmarkStart w:id="13" w:name="_GoBack"/>
+      <w:bookmarkEnd w:id="13"/>
     </w:p>
     <w:p>
       <w:pPr>
@@ -6018,22 +5897,20 @@
           <w:i w:val="0"/>
         </w:rPr>
       </w:pPr>
-      <w:bookmarkStart w:id="13" w:name="_Toc118282572"/>
+      <w:bookmarkStart w:id="14" w:name="_Toc118377310"/>
       <w:r>
         <w:rPr>
           <w:i w:val="0"/>
         </w:rPr>
         <w:t xml:space="preserve">L’INTERPRÉTABILITÉ GLOBALE ET LOCALE </w:t>
       </w:r>
-      <w:bookmarkStart w:id="14" w:name="_GoBack"/>
+      <w:r>
+        <w:rPr>
+          <w:i w:val="0"/>
+        </w:rPr>
+        <w:t xml:space="preserve">DU MODÈLE </w:t>
+      </w:r>
       <w:bookmarkEnd w:id="14"/>
-      <w:r>
-        <w:rPr>
-          <w:i w:val="0"/>
-        </w:rPr>
-        <w:t>DU MODÈLE (1 page maximum)</w:t>
-      </w:r>
-      <w:bookmarkEnd w:id="13"/>
     </w:p>
     <w:p>
       <w:pPr>
@@ -6055,7 +5932,7 @@
           <w:i w:val="0"/>
         </w:rPr>
       </w:pPr>
-      <w:bookmarkStart w:id="15" w:name="_Toc118282573"/>
+      <w:bookmarkStart w:id="15" w:name="_Toc118377311"/>
       <w:r>
         <w:rPr>
           <w:rFonts w:asciiTheme="minorHAnsi" w:hAnsiTheme="minorHAnsi"/>
@@ -6125,6 +6002,61 @@
         </w:rPr>
         <w:lastRenderedPageBreak/>
         <w:t>L’analyse de l’importance des variables nous permet de visualiser sur quelles variables s’appuie le modèle pour effectuer ses prédictions.</w:t>
+      </w:r>
+    </w:p>
+    <w:p>
+      <w:pPr>
+        <w:rPr>
+          <w:i w:val="0"/>
+        </w:rPr>
+      </w:pPr>
+      <w:r>
+        <w:rPr>
+          <w:i w:val="0"/>
+          <w:noProof/>
+          <w:lang w:val="en-GB" w:eastAsia="zh-CN"/>
+        </w:rPr>
+        <w:drawing>
+          <wp:inline distT="0" distB="0" distL="0" distR="0" wp14:anchorId="6F19429D" wp14:editId="4B99998E">
+            <wp:extent cx="5760720" cy="7230110"/>
+            <wp:effectExtent l="0" t="0" r="5080" b="8890"/>
+            <wp:docPr id="211" name="Picture 211"/>
+            <wp:cNvGraphicFramePr>
+              <a:graphicFrameLocks xmlns:a="http://schemas.openxmlformats.org/drawingml/2006/main" noChangeAspect="1"/>
+            </wp:cNvGraphicFramePr>
+            <a:graphic xmlns:a="http://schemas.openxmlformats.org/drawingml/2006/main">
+              <a:graphicData uri="http://schemas.openxmlformats.org/drawingml/2006/picture">
+                <pic:pic xmlns:pic="http://schemas.openxmlformats.org/drawingml/2006/picture">
+                  <pic:nvPicPr>
+                    <pic:cNvPr id="211" name="download.png"/>
+                    <pic:cNvPicPr/>
+                  </pic:nvPicPr>
+                  <pic:blipFill>
+                    <a:blip r:embed="rId16">
+                      <a:extLst>
+                        <a:ext uri="{28A0092B-C50C-407E-A947-70E740481C1C}">
+                          <a14:useLocalDpi xmlns:a14="http://schemas.microsoft.com/office/drawing/2010/main" val="0"/>
+                        </a:ext>
+                      </a:extLst>
+                    </a:blip>
+                    <a:stretch>
+                      <a:fillRect/>
+                    </a:stretch>
+                  </pic:blipFill>
+                  <pic:spPr>
+                    <a:xfrm>
+                      <a:off x="0" y="0"/>
+                      <a:ext cx="5760720" cy="7230110"/>
+                    </a:xfrm>
+                    <a:prstGeom prst="rect">
+                      <a:avLst/>
+                    </a:prstGeom>
+                  </pic:spPr>
+                </pic:pic>
+              </a:graphicData>
+            </a:graphic>
+          </wp:inline>
+        </w:drawing>
       </w:r>
     </w:p>
     <w:p>
@@ -6156,13 +6088,14 @@
           <w:i w:val="0"/>
         </w:rPr>
       </w:pPr>
-      <w:bookmarkStart w:id="16" w:name="_Toc118282574"/>
+      <w:bookmarkStart w:id="16" w:name="_Toc118377312"/>
       <w:r>
         <w:rPr>
           <w:rFonts w:asciiTheme="minorHAnsi" w:hAnsiTheme="minorHAnsi"/>
           <w:b w:val="0"/>
           <w:i w:val="0"/>
         </w:rPr>
+        <w:lastRenderedPageBreak/>
         <w:t xml:space="preserve">SHAP. </w:t>
       </w:r>
       <w:r>
@@ -6210,86 +6143,46 @@
         </w:tabs>
         <w:rPr>
           <w:i w:val="0"/>
-          <w:lang w:val="en-GB"/>
-        </w:rPr>
-      </w:pPr>
-      <w:r>
-        <w:rPr>
-          <w:i w:val="0"/>
-          <w:lang w:val="en-GB"/>
-        </w:rPr>
-        <w:t xml:space="preserve">Le </w:t>
-      </w:r>
-      <w:proofErr w:type="spellStart"/>
-      <w:r>
-        <w:rPr>
-          <w:i w:val="0"/>
-          <w:lang w:val="en-GB"/>
-        </w:rPr>
-        <w:t>graphe</w:t>
-      </w:r>
-      <w:proofErr w:type="spellEnd"/>
-      <w:r>
-        <w:rPr>
-          <w:i w:val="0"/>
-          <w:lang w:val="en-GB"/>
-        </w:rPr>
-        <w:t xml:space="preserve"> </w:t>
-      </w:r>
-      <w:r>
-        <w:rPr>
-          <w:i w:val="0"/>
-          <w:lang w:val="en-GB"/>
-        </w:rPr>
-        <w:t xml:space="preserve">SHAP </w:t>
-      </w:r>
-      <w:proofErr w:type="spellStart"/>
-      <w:r>
-        <w:rPr>
-          <w:i w:val="0"/>
-          <w:lang w:val="en-GB"/>
-        </w:rPr>
-        <w:t>montre</w:t>
-      </w:r>
-      <w:proofErr w:type="spellEnd"/>
-      <w:r>
-        <w:rPr>
-          <w:i w:val="0"/>
-          <w:lang w:val="en-GB"/>
-        </w:rPr>
-        <w:t xml:space="preserve"> la contribution des features à la </w:t>
-      </w:r>
-      <w:proofErr w:type="spellStart"/>
-      <w:r>
-        <w:rPr>
-          <w:i w:val="0"/>
-          <w:lang w:val="en-GB"/>
-        </w:rPr>
-        <w:t>prédiction</w:t>
-      </w:r>
-      <w:proofErr w:type="spellEnd"/>
-      <w:r>
-        <w:rPr>
-          <w:i w:val="0"/>
-          <w:lang w:val="en-GB"/>
-        </w:rPr>
-        <w:t xml:space="preserve"> finale pour </w:t>
-      </w:r>
-      <w:proofErr w:type="spellStart"/>
-      <w:r>
-        <w:rPr>
-          <w:i w:val="0"/>
-          <w:lang w:val="en-GB"/>
-        </w:rPr>
-        <w:t>l’individu</w:t>
-      </w:r>
-      <w:proofErr w:type="spellEnd"/>
-      <w:r>
-        <w:rPr>
-          <w:i w:val="0"/>
-          <w:lang w:val="en-GB"/>
-        </w:rPr>
-        <w:t>.</w:t>
+          <w:lang w:val="it-IT"/>
+        </w:rPr>
+      </w:pPr>
+      <w:r>
+        <w:rPr>
+          <w:i w:val="0"/>
+        </w:rPr>
+        <w:t>Le graphe SHAP montre la contribution des features à la prédiction finale pour l’individu.</w:t>
+      </w:r>
+      <w:r>
+        <w:rPr>
+          <w:i w:val="0"/>
+        </w:rPr>
+        <w:t xml:space="preserve"> Dans la figure, la prédiction pour un client solvable. </w:t>
+      </w:r>
+      <w:r>
+        <w:rPr>
+          <w:i w:val="0"/>
+        </w:rPr>
+        <w:t>En rouge, les forces positives, en bleu les négatives.</w:t>
+      </w:r>
+      <w:r>
+        <w:rPr>
+          <w:i w:val="0"/>
+        </w:rPr>
+        <w:t xml:space="preserve"> Si j’avais interrogé </w:t>
+      </w:r>
+      <w:proofErr w:type="spellStart"/>
+      <w:r>
+        <w:rPr>
+          <w:i w:val="0"/>
+        </w:rPr>
+        <w:t>shap</w:t>
+      </w:r>
+      <w:proofErr w:type="spellEnd"/>
+      <w:r>
+        <w:rPr>
+          <w:i w:val="0"/>
+        </w:rPr>
+        <w:t xml:space="preserve"> pour la NON solvabilité, les valeurs et les couleurs seraient inversées.</w:t>
       </w:r>
     </w:p>
     <w:p>
@@ -6301,10 +6194,60 @@
           <w:i w:val="0"/>
         </w:rPr>
       </w:pPr>
+      <w:r>
+        <w:rPr>
+          <w:i w:val="0"/>
+          <w:noProof/>
+          <w:lang w:val="en-GB" w:eastAsia="zh-CN"/>
+        </w:rPr>
+        <w:drawing>
+          <wp:inline distT="0" distB="0" distL="0" distR="0" wp14:anchorId="2FDDD9EF" wp14:editId="0183F341">
+            <wp:extent cx="5760720" cy="5114925"/>
+            <wp:effectExtent l="0" t="0" r="5080" b="0"/>
+            <wp:docPr id="212" name="Picture 212"/>
+            <wp:cNvGraphicFramePr>
+              <a:graphicFrameLocks xmlns:a="http://schemas.openxmlformats.org/drawingml/2006/main" noChangeAspect="1"/>
+            </wp:cNvGraphicFramePr>
+            <a:graphic xmlns:a="http://schemas.openxmlformats.org/drawingml/2006/main">
+              <a:graphicData uri="http://schemas.openxmlformats.org/drawingml/2006/picture">
+                <pic:pic xmlns:pic="http://schemas.openxmlformats.org/drawingml/2006/picture">
+                  <pic:nvPicPr>
+                    <pic:cNvPr id="212" name="download-1.png"/>
+                    <pic:cNvPicPr/>
+                  </pic:nvPicPr>
+                  <pic:blipFill>
+                    <a:blip r:embed="rId17">
+                      <a:extLst>
+                        <a:ext uri="{28A0092B-C50C-407E-A947-70E740481C1C}">
+                          <a14:useLocalDpi xmlns:a14="http://schemas.microsoft.com/office/drawing/2010/main" val="0"/>
+                        </a:ext>
+                      </a:extLst>
+                    </a:blip>
+                    <a:stretch>
+                      <a:fillRect/>
+                    </a:stretch>
+                  </pic:blipFill>
+                  <pic:spPr>
+                    <a:xfrm>
+                      <a:off x="0" y="0"/>
+                      <a:ext cx="5760720" cy="5114925"/>
+                    </a:xfrm>
+                    <a:prstGeom prst="rect">
+                      <a:avLst/>
+                    </a:prstGeom>
+                  </pic:spPr>
+                </pic:pic>
+              </a:graphicData>
+            </a:graphic>
+          </wp:inline>
+        </w:drawing>
+      </w:r>
     </w:p>
     <w:p>
       <w:pPr>
-        <w:jc w:val="center"/>
+        <w:tabs>
+          <w:tab w:val="left" w:pos="240"/>
+        </w:tabs>
         <w:rPr>
           <w:i w:val="0"/>
         </w:rPr>
@@ -6328,6 +6271,14 @@
     </w:p>
     <w:p>
       <w:pPr>
+        <w:jc w:val="center"/>
+        <w:rPr>
+          <w:i w:val="0"/>
+        </w:rPr>
+      </w:pPr>
+    </w:p>
+    <w:p>
+      <w:pPr>
         <w:pStyle w:val="Heading1"/>
         <w:rPr>
           <w:i w:val="0"/>
@@ -6341,7 +6292,7 @@
         </w:rPr>
         <w:t xml:space="preserve"> </w:t>
       </w:r>
-      <w:bookmarkStart w:id="17" w:name="_Toc118282575"/>
+      <w:bookmarkStart w:id="17" w:name="_Toc118377313"/>
       <w:r>
         <w:rPr>
           <w:i w:val="0"/>
@@ -6367,6 +6318,7 @@
         <w:rPr>
           <w:i w:val="0"/>
         </w:rPr>
+        <w:lastRenderedPageBreak/>
         <w:t>Un certain</w:t>
       </w:r>
       <w:r>
@@ -6942,7 +6894,7 @@
           <w:i w:val="0"/>
         </w:rPr>
       </w:pPr>
-      <w:bookmarkStart w:id="18" w:name="_Toc118282576"/>
+      <w:bookmarkStart w:id="18" w:name="_Toc118377314"/>
       <w:r>
         <w:rPr>
           <w:rFonts w:asciiTheme="minorHAnsi" w:hAnsiTheme="minorHAnsi"/>
@@ -6955,8 +6907,8 @@
       <w:bookmarkEnd w:id="18"/>
     </w:p>
     <w:sectPr>
-      <w:headerReference w:type="default" r:id="rId16"/>
-      <w:footerReference w:type="default" r:id="rId17"/>
+      <w:headerReference w:type="default" r:id="rId18"/>
+      <w:footerReference w:type="default" r:id="rId19"/>
       <w:pgSz w:w="11906" w:h="16838"/>
       <w:pgMar w:top="1417" w:right="1417" w:bottom="1417" w:left="1417" w:header="708" w:footer="708" w:gutter="0"/>
       <w:cols w:space="708"/>
@@ -8994,7 +8946,7 @@
                                     <w:noProof/>
                                     <w:color w:val="8C8C8C" w:themeColor="background1" w:themeShade="8C"/>
                                   </w:rPr>
-                                  <w:t>1</w:t>
+                                  <w:t>11</w:t>
                                 </w:r>
                                 <w:r>
                                   <w:rPr>
@@ -9131,7 +9083,7 @@
                               <w:noProof/>
                               <w:color w:val="8C8C8C" w:themeColor="background1" w:themeShade="8C"/>
                             </w:rPr>
-                            <w:t>1</w:t>
+                            <w:t>11</w:t>
                           </w:r>
                           <w:r>
                             <w:rPr>
@@ -13093,7 +13045,7 @@
 </file>
 
 <file path=customXml/itemProps1.xml><?xml version="1.0" encoding="utf-8"?>
-<ds:datastoreItem xmlns:ds="http://schemas.openxmlformats.org/officeDocument/2006/customXml" ds:itemID="{892F7BFE-760A-424B-AC6D-3809BCBAEFC9}">
+<ds:datastoreItem xmlns:ds="http://schemas.openxmlformats.org/officeDocument/2006/customXml" ds:itemID="{63E6C817-1128-2247-B99A-604EB01FA6B0}">
   <ds:schemaRefs>
     <ds:schemaRef ds:uri="http://schemas.openxmlformats.org/officeDocument/2006/bibliography"/>
   </ds:schemaRefs>

</xml_diff>